<commit_message>
Attestati MDL terminato anche con controllo sui campi prodotti.
</commit_message>
<xml_diff>
--- a/attesta/fixtures/test_report_iscrizione_mdl_zzz.docx
+++ b/attesta/fixtures/test_report_iscrizione_mdl_zzz.docx
@@ -85,6 +85,59 @@
                               <w:t>MARCA DA BOLLO</w:t>
                             </w:r>
                           </w:p>
+                          <w:p>
+                            <w:pPr>
+                              <w:jc w:val="center"/>
+                              <w:rPr>
+                                <w:rFonts w:ascii="Calibri" w:hAnsi="Calibri"/>
+                              </w:rPr>
+                            </w:pPr>
+                          </w:p>
+                          <w:p>
+                            <w:pPr>
+                              <w:jc w:val="center"/>
+                              <w:rPr>
+                                <w:sz w:val="16"/>
+                              </w:rPr>
+                            </w:pPr>
+                          </w:p>
+                          <w:p>
+                            <w:pPr>
+                              <w:jc w:val="center"/>
+                              <w:rPr>
+                                <w:rFonts w:ascii="Calibri" w:hAnsi="Calibri"/>
+                                <w:sz w:val="16"/>
+                              </w:rPr>
+                            </w:pPr>
+                            <w:proofErr w:type="spellStart"/>
+                            <w:r>
+                              <w:rPr>
+                                <w:sz w:val="16"/>
+                              </w:rPr>
+                              <w:t>Mod</w:t>
+                            </w:r>
+                            <w:proofErr w:type="spellEnd"/>
+                            <w:proofErr w:type="gramStart"/>
+                            <w:r>
+                              <w:rPr>
+                                <w:sz w:val="16"/>
+                              </w:rPr>
+                              <w:t xml:space="preserve"> :</w:t>
+                            </w:r>
+                            <w:proofErr w:type="gramEnd"/>
+                            <w:r>
+                              <w:rPr>
+                                <w:sz w:val="16"/>
+                              </w:rPr>
+                              <w:t xml:space="preserve"> </w:t>
+                            </w:r>
+                            <w:r>
+                              <w:rPr>
+                                <w:sz w:val="16"/>
+                              </w:rPr>
+                              <w:t>iscrizione_MDL.docx</w:t>
+                            </w:r>
+                          </w:p>
                         </w:txbxContent>
                       </wps:txbx>
                       <wps:bodyPr rot="0" vert="horz" wrap="square" lIns="91440" tIns="45720" rIns="91440" bIns="45720" anchor="t" anchorCtr="0" upright="1">
@@ -125,6 +178,59 @@
                         <w:t>MARCA DA BOLLO</w:t>
                       </w:r>
                     </w:p>
+                    <w:p>
+                      <w:pPr>
+                        <w:jc w:val="center"/>
+                        <w:rPr>
+                          <w:rFonts w:ascii="Calibri" w:hAnsi="Calibri"/>
+                        </w:rPr>
+                      </w:pPr>
+                    </w:p>
+                    <w:p>
+                      <w:pPr>
+                        <w:jc w:val="center"/>
+                        <w:rPr>
+                          <w:sz w:val="16"/>
+                        </w:rPr>
+                      </w:pPr>
+                    </w:p>
+                    <w:p>
+                      <w:pPr>
+                        <w:jc w:val="center"/>
+                        <w:rPr>
+                          <w:rFonts w:ascii="Calibri" w:hAnsi="Calibri"/>
+                          <w:sz w:val="16"/>
+                        </w:rPr>
+                      </w:pPr>
+                      <w:proofErr w:type="spellStart"/>
+                      <w:r>
+                        <w:rPr>
+                          <w:sz w:val="16"/>
+                        </w:rPr>
+                        <w:t>Mod</w:t>
+                      </w:r>
+                      <w:proofErr w:type="spellEnd"/>
+                      <w:r>
+                        <w:rPr>
+                          <w:sz w:val="16"/>
+                        </w:rPr>
+                        <w:t xml:space="preserve"> : </w:t>
+                      </w:r>
+                      <w:r>
+                        <w:rPr>
+                          <w:sz w:val="16"/>
+                        </w:rPr>
+                        <w:t>iscrizio</w:t>
+                      </w:r>
+                      <w:bookmarkStart w:id="1" w:name="_GoBack"/>
+                      <w:bookmarkEnd w:id="1"/>
+                      <w:r>
+                        <w:rPr>
+                          <w:sz w:val="16"/>
+                        </w:rPr>
+                        <w:t>ne_MDL.docx</w:t>
+                      </w:r>
+                    </w:p>
                   </w:txbxContent>
                 </v:textbox>
               </v:roundrect>
@@ -198,6 +304,7 @@
         </w:rPr>
         <w:t xml:space="preserve"> e Nome</w:t>
       </w:r>
+      <w:proofErr w:type="gramStart"/>
       <w:r>
         <w:rPr>
           <w:rFonts w:ascii="Calibri" w:hAnsi="Calibri"/>
@@ -206,6 +313,7 @@
         </w:rPr>
         <w:t xml:space="preserve"> :</w:t>
       </w:r>
+      <w:proofErr w:type="gramEnd"/>
       <w:r>
         <w:rPr>
           <w:rFonts w:ascii="Calibri" w:hAnsi="Calibri"/>
@@ -261,13 +369,23 @@
         </w:rPr>
         <w:t>Codice Fiscale</w:t>
       </w:r>
-      <w:r>
-        <w:rPr>
-          <w:rFonts w:ascii="Calibri" w:hAnsi="Calibri"/>
-          <w:sz w:val="24"/>
-          <w:szCs w:val="24"/>
-        </w:rPr>
-        <w:t xml:space="preserve"> : </w:t>
+      <w:proofErr w:type="gramStart"/>
+      <w:r>
+        <w:rPr>
+          <w:rFonts w:ascii="Calibri" w:hAnsi="Calibri"/>
+          <w:sz w:val="24"/>
+          <w:szCs w:val="24"/>
+        </w:rPr>
+        <w:t xml:space="preserve"> :</w:t>
+      </w:r>
+      <w:proofErr w:type="gramEnd"/>
+      <w:r>
+        <w:rPr>
+          <w:rFonts w:ascii="Calibri" w:hAnsi="Calibri"/>
+          <w:sz w:val="24"/>
+          <w:szCs w:val="24"/>
+        </w:rPr>
+        <w:t xml:space="preserve"> </w:t>
       </w:r>
       <w:r>
         <w:rPr>
@@ -327,6 +445,7 @@
         </w:rPr>
         <w:t>Nato il</w:t>
       </w:r>
+      <w:proofErr w:type="gramStart"/>
       <w:r>
         <w:rPr>
           <w:rFonts w:ascii="Calibri" w:hAnsi="Calibri"/>
@@ -341,7 +460,16 @@
           <w:sz w:val="24"/>
           <w:szCs w:val="24"/>
         </w:rPr>
-        <w:t xml:space="preserve">: </w:t>
+        <w:t>:</w:t>
+      </w:r>
+      <w:proofErr w:type="gramEnd"/>
+      <w:r>
+        <w:rPr>
+          <w:rFonts w:ascii="Calibri" w:hAnsi="Calibri"/>
+          <w:sz w:val="24"/>
+          <w:szCs w:val="24"/>
+        </w:rPr>
+        <w:t xml:space="preserve"> </w:t>
       </w:r>
       <w:r>
         <w:rPr>
@@ -371,6 +499,174 @@
           <w:szCs w:val="24"/>
         </w:rPr>
         <w:t xml:space="preserve"> }}</w:t>
+      </w:r>
+      <w:r>
+        <w:rPr>
+          <w:rFonts w:ascii="Calibri" w:hAnsi="Calibri"/>
+          <w:b/>
+          <w:sz w:val="24"/>
+          <w:szCs w:val="24"/>
+        </w:rPr>
+        <w:tab/>
+      </w:r>
+    </w:p>
+    <w:p>
+      <w:pPr>
+        <w:tabs>
+          <w:tab w:val="left" w:pos="708"/>
+          <w:tab w:val="left" w:pos="1416"/>
+          <w:tab w:val="left" w:pos="2124"/>
+          <w:tab w:val="left" w:pos="2832"/>
+          <w:tab w:val="left" w:pos="3540"/>
+          <w:tab w:val="left" w:pos="4248"/>
+          <w:tab w:val="left" w:pos="4956"/>
+          <w:tab w:val="left" w:pos="5664"/>
+          <w:tab w:val="left" w:pos="10180"/>
+        </w:tabs>
+        <w:spacing w:line="360" w:lineRule="auto"/>
+        <w:ind w:left="5954" w:right="283" w:hanging="5528"/>
+        <w:rPr>
+          <w:rFonts w:ascii="Calibri" w:hAnsi="Calibri"/>
+          <w:b/>
+          <w:sz w:val="24"/>
+          <w:szCs w:val="24"/>
+        </w:rPr>
+      </w:pPr>
+      <w:r>
+        <w:rPr>
+          <w:rFonts w:ascii="Calibri" w:hAnsi="Calibri"/>
+          <w:sz w:val="24"/>
+          <w:szCs w:val="24"/>
+        </w:rPr>
+        <w:t>Nato a</w:t>
+      </w:r>
+      <w:proofErr w:type="gramStart"/>
+      <w:r>
+        <w:rPr>
+          <w:rFonts w:ascii="Calibri" w:hAnsi="Calibri"/>
+          <w:sz w:val="24"/>
+          <w:szCs w:val="24"/>
+        </w:rPr>
+        <w:t xml:space="preserve"> </w:t>
+      </w:r>
+      <w:r>
+        <w:rPr>
+          <w:rFonts w:ascii="Calibri" w:hAnsi="Calibri"/>
+          <w:sz w:val="24"/>
+          <w:szCs w:val="24"/>
+        </w:rPr>
+        <w:t>:</w:t>
+      </w:r>
+      <w:proofErr w:type="gramEnd"/>
+      <w:r>
+        <w:rPr>
+          <w:rFonts w:ascii="Calibri" w:hAnsi="Calibri"/>
+          <w:sz w:val="24"/>
+          <w:szCs w:val="24"/>
+        </w:rPr>
+        <w:t xml:space="preserve"> </w:t>
+      </w:r>
+      <w:r>
+        <w:rPr>
+          <w:rFonts w:ascii="Calibri" w:hAnsi="Calibri"/>
+          <w:b/>
+          <w:sz w:val="24"/>
+          <w:szCs w:val="24"/>
+        </w:rPr>
+        <w:t xml:space="preserve">{{ </w:t>
+      </w:r>
+      <w:proofErr w:type="spellStart"/>
+      <w:r>
+        <w:rPr>
+          <w:rFonts w:ascii="Calibri" w:hAnsi="Calibri"/>
+          <w:b/>
+          <w:sz w:val="24"/>
+          <w:szCs w:val="24"/>
+        </w:rPr>
+        <w:t>comune_nascita</w:t>
+      </w:r>
+      <w:proofErr w:type="spellEnd"/>
+      <w:r>
+        <w:rPr>
+          <w:rFonts w:ascii="Calibri" w:hAnsi="Calibri"/>
+          <w:b/>
+          <w:sz w:val="24"/>
+          <w:szCs w:val="24"/>
+        </w:rPr>
+        <w:t xml:space="preserve"> }}</w:t>
+      </w:r>
+      <w:r>
+        <w:rPr>
+          <w:rFonts w:ascii="Calibri" w:hAnsi="Calibri"/>
+          <w:sz w:val="24"/>
+          <w:szCs w:val="24"/>
+        </w:rPr>
+        <w:t xml:space="preserve">  -  </w:t>
+      </w:r>
+      <w:proofErr w:type="spellStart"/>
+      <w:r>
+        <w:rPr>
+          <w:rFonts w:ascii="Calibri" w:hAnsi="Calibri"/>
+          <w:sz w:val="24"/>
+          <w:szCs w:val="24"/>
+        </w:rPr>
+        <w:t>Prov</w:t>
+      </w:r>
+      <w:proofErr w:type="spellEnd"/>
+      <w:r>
+        <w:rPr>
+          <w:rFonts w:ascii="Calibri" w:hAnsi="Calibri"/>
+          <w:sz w:val="24"/>
+          <w:szCs w:val="24"/>
+        </w:rPr>
+        <w:t xml:space="preserve">. </w:t>
+      </w:r>
+      <w:r>
+        <w:rPr>
+          <w:rFonts w:ascii="Calibri" w:hAnsi="Calibri"/>
+          <w:b/>
+          <w:sz w:val="24"/>
+          <w:szCs w:val="24"/>
+        </w:rPr>
+        <w:t xml:space="preserve">({{ </w:t>
+      </w:r>
+      <w:proofErr w:type="spellStart"/>
+      <w:r>
+        <w:rPr>
+          <w:rFonts w:ascii="Calibri" w:hAnsi="Calibri"/>
+          <w:b/>
+          <w:sz w:val="24"/>
+          <w:szCs w:val="24"/>
+        </w:rPr>
+        <w:t>p_na</w:t>
+      </w:r>
+      <w:proofErr w:type="spellEnd"/>
+      <w:r>
+        <w:rPr>
+          <w:rFonts w:ascii="Calibri" w:hAnsi="Calibri"/>
+          <w:b/>
+          <w:sz w:val="24"/>
+          <w:szCs w:val="24"/>
+        </w:rPr>
+        <w:t xml:space="preserve"> }})</w:t>
+      </w:r>
+      <w:r>
+        <w:rPr>
+          <w:rFonts w:ascii="Calibri" w:hAnsi="Calibri"/>
+          <w:b/>
+          <w:sz w:val="24"/>
+          <w:szCs w:val="24"/>
+        </w:rPr>
+        <w:tab/>
+      </w:r>
+      <w:r>
+        <w:rPr>
+          <w:rFonts w:ascii="Calibri" w:hAnsi="Calibri"/>
+          <w:b/>
+          <w:sz w:val="24"/>
+          <w:szCs w:val="24"/>
+        </w:rPr>
+        <w:tab/>
       </w:r>
       <w:r>
         <w:rPr>
@@ -399,8 +695,26 @@
           <w:sz w:val="24"/>
           <w:szCs w:val="24"/>
         </w:rPr>
-        <w:t>Nato a</w:t>
-      </w:r>
+        <w:t>Stato</w:t>
+      </w:r>
+      <w:r>
+        <w:rPr>
+          <w:rFonts w:ascii="Calibri" w:hAnsi="Calibri"/>
+          <w:sz w:val="24"/>
+          <w:szCs w:val="24"/>
+        </w:rPr>
+        <w:t xml:space="preserve"> di nascita</w:t>
+      </w:r>
+      <w:proofErr w:type="gramStart"/>
+      <w:r>
+        <w:rPr>
+          <w:rFonts w:ascii="Calibri" w:hAnsi="Calibri"/>
+          <w:sz w:val="24"/>
+          <w:szCs w:val="24"/>
+        </w:rPr>
+        <w:t xml:space="preserve"> :</w:t>
+      </w:r>
+      <w:proofErr w:type="gramEnd"/>
       <w:r>
         <w:rPr>
           <w:rFonts w:ascii="Calibri" w:hAnsi="Calibri"/>
@@ -412,6 +726,255 @@
       <w:r>
         <w:rPr>
           <w:rFonts w:ascii="Calibri" w:hAnsi="Calibri"/>
+          <w:b/>
+          <w:sz w:val="24"/>
+          <w:szCs w:val="24"/>
+        </w:rPr>
+        <w:t xml:space="preserve">{{ </w:t>
+      </w:r>
+      <w:proofErr w:type="spellStart"/>
+      <w:r>
+        <w:rPr>
+          <w:rFonts w:ascii="Calibri" w:hAnsi="Calibri"/>
+          <w:b/>
+          <w:sz w:val="24"/>
+          <w:szCs w:val="24"/>
+        </w:rPr>
+        <w:t>stato_nascita</w:t>
+      </w:r>
+      <w:proofErr w:type="spellEnd"/>
+      <w:r>
+        <w:rPr>
+          <w:rFonts w:ascii="Calibri" w:hAnsi="Calibri"/>
+          <w:b/>
+          <w:sz w:val="24"/>
+          <w:szCs w:val="24"/>
+        </w:rPr>
+        <w:t xml:space="preserve"> }}</w:t>
+      </w:r>
+      <w:r>
+        <w:rPr>
+          <w:rFonts w:ascii="Calibri" w:hAnsi="Calibri"/>
+          <w:b/>
+          <w:sz w:val="24"/>
+          <w:szCs w:val="24"/>
+        </w:rPr>
+        <w:t xml:space="preserve">  -  </w:t>
+      </w:r>
+      <w:r>
+        <w:rPr>
+          <w:rFonts w:ascii="Calibri" w:hAnsi="Calibri"/>
+          <w:sz w:val="24"/>
+          <w:szCs w:val="24"/>
+        </w:rPr>
+        <w:t>Cittadinanza</w:t>
+      </w:r>
+      <w:r>
+        <w:rPr>
+          <w:rFonts w:ascii="Calibri" w:hAnsi="Calibri"/>
+          <w:sz w:val="24"/>
+          <w:szCs w:val="24"/>
+        </w:rPr>
+        <w:t xml:space="preserve"> : </w:t>
+      </w:r>
+      <w:r>
+        <w:rPr>
+          <w:rFonts w:ascii="Calibri" w:hAnsi="Calibri"/>
+          <w:b/>
+          <w:sz w:val="24"/>
+          <w:szCs w:val="24"/>
+        </w:rPr>
+        <w:t>{{ cittadinanza }}</w:t>
+      </w:r>
+      <w:r>
+        <w:rPr>
+          <w:rFonts w:ascii="Calibri" w:hAnsi="Calibri"/>
+          <w:b/>
+          <w:sz w:val="24"/>
+          <w:szCs w:val="24"/>
+        </w:rPr>
+        <w:tab/>
+      </w:r>
+    </w:p>
+    <w:p>
+      <w:pPr>
+        <w:spacing w:line="360" w:lineRule="auto"/>
+        <w:ind w:left="426" w:right="283"/>
+        <w:rPr>
+          <w:rFonts w:ascii="Calibri" w:hAnsi="Calibri"/>
+          <w:b/>
+          <w:sz w:val="24"/>
+          <w:szCs w:val="24"/>
+        </w:rPr>
+      </w:pPr>
+      <w:r>
+        <w:rPr>
+          <w:rFonts w:ascii="Calibri" w:hAnsi="Calibri"/>
+          <w:sz w:val="24"/>
+          <w:szCs w:val="24"/>
+        </w:rPr>
+        <w:t>Indirizzo di residenza</w:t>
+      </w:r>
+      <w:proofErr w:type="gramStart"/>
+      <w:r>
+        <w:rPr>
+          <w:rFonts w:ascii="Calibri" w:hAnsi="Calibri"/>
+          <w:sz w:val="24"/>
+          <w:szCs w:val="24"/>
+        </w:rPr>
+        <w:t xml:space="preserve"> :</w:t>
+      </w:r>
+      <w:proofErr w:type="gramEnd"/>
+      <w:r>
+        <w:rPr>
+          <w:rFonts w:ascii="Calibri" w:hAnsi="Calibri"/>
+          <w:sz w:val="24"/>
+          <w:szCs w:val="24"/>
+        </w:rPr>
+        <w:t xml:space="preserve"> </w:t>
+      </w:r>
+      <w:r>
+        <w:rPr>
+          <w:rFonts w:ascii="Calibri" w:hAnsi="Calibri"/>
+          <w:b/>
+          <w:sz w:val="24"/>
+          <w:szCs w:val="24"/>
+        </w:rPr>
+        <w:t xml:space="preserve">{{ </w:t>
+      </w:r>
+      <w:proofErr w:type="spellStart"/>
+      <w:r>
+        <w:rPr>
+          <w:rFonts w:ascii="Calibri" w:hAnsi="Calibri"/>
+          <w:b/>
+          <w:sz w:val="24"/>
+          <w:szCs w:val="24"/>
+        </w:rPr>
+        <w:t>indirizzo_</w:t>
+      </w:r>
+      <w:r>
+        <w:rPr>
+          <w:rFonts w:ascii="Calibri" w:hAnsi="Calibri"/>
+          <w:b/>
+          <w:sz w:val="24"/>
+          <w:szCs w:val="24"/>
+        </w:rPr>
+        <w:t>res</w:t>
+      </w:r>
+      <w:proofErr w:type="spellEnd"/>
+      <w:r>
+        <w:rPr>
+          <w:rFonts w:ascii="Calibri" w:hAnsi="Calibri"/>
+          <w:b/>
+          <w:sz w:val="24"/>
+          <w:szCs w:val="24"/>
+        </w:rPr>
+        <w:t xml:space="preserve"> }}</w:t>
+      </w:r>
+      <w:r>
+        <w:rPr>
+          <w:rFonts w:ascii="Calibri" w:hAnsi="Calibri"/>
+          <w:b/>
+          <w:sz w:val="24"/>
+          <w:szCs w:val="24"/>
+        </w:rPr>
+        <w:t xml:space="preserve"> </w:t>
+      </w:r>
+    </w:p>
+    <w:p>
+      <w:pPr>
+        <w:spacing w:line="360" w:lineRule="auto"/>
+        <w:ind w:left="426" w:right="283"/>
+        <w:rPr>
+          <w:rFonts w:ascii="Calibri" w:hAnsi="Calibri"/>
+          <w:b/>
+          <w:sz w:val="24"/>
+          <w:szCs w:val="24"/>
+        </w:rPr>
+      </w:pPr>
+      <w:r>
+        <w:rPr>
+          <w:rFonts w:ascii="Calibri" w:hAnsi="Calibri"/>
+          <w:sz w:val="24"/>
+          <w:szCs w:val="24"/>
+        </w:rPr>
+        <w:t>CAP</w:t>
+      </w:r>
+      <w:proofErr w:type="gramStart"/>
+      <w:r>
+        <w:rPr>
+          <w:rFonts w:ascii="Calibri" w:hAnsi="Calibri"/>
+          <w:sz w:val="24"/>
+          <w:szCs w:val="24"/>
+        </w:rPr>
+        <w:t xml:space="preserve"> :</w:t>
+      </w:r>
+      <w:proofErr w:type="gramEnd"/>
+      <w:r>
+        <w:rPr>
+          <w:rFonts w:ascii="Calibri" w:hAnsi="Calibri"/>
+          <w:sz w:val="24"/>
+          <w:szCs w:val="24"/>
+        </w:rPr>
+        <w:t xml:space="preserve"> </w:t>
+      </w:r>
+      <w:r>
+        <w:rPr>
+          <w:rFonts w:ascii="Calibri" w:hAnsi="Calibri"/>
+          <w:b/>
+          <w:sz w:val="24"/>
+          <w:szCs w:val="24"/>
+        </w:rPr>
+        <w:t xml:space="preserve">{{ </w:t>
+      </w:r>
+      <w:proofErr w:type="spellStart"/>
+      <w:r>
+        <w:rPr>
+          <w:rFonts w:ascii="Calibri" w:hAnsi="Calibri"/>
+          <w:b/>
+          <w:sz w:val="24"/>
+          <w:szCs w:val="24"/>
+        </w:rPr>
+        <w:t>cap</w:t>
+      </w:r>
+      <w:r>
+        <w:rPr>
+          <w:rFonts w:ascii="Calibri" w:hAnsi="Calibri"/>
+          <w:b/>
+          <w:sz w:val="24"/>
+          <w:szCs w:val="24"/>
+        </w:rPr>
+        <w:t>_res</w:t>
+      </w:r>
+      <w:proofErr w:type="spellEnd"/>
+      <w:r>
+        <w:rPr>
+          <w:rFonts w:ascii="Calibri" w:hAnsi="Calibri"/>
+          <w:b/>
+          <w:sz w:val="24"/>
+          <w:szCs w:val="24"/>
+        </w:rPr>
+        <w:t xml:space="preserve"> }}</w:t>
+      </w:r>
+      <w:r>
+        <w:rPr>
+          <w:rFonts w:ascii="Calibri" w:hAnsi="Calibri"/>
+          <w:sz w:val="24"/>
+          <w:szCs w:val="24"/>
+        </w:rPr>
+        <w:t xml:space="preserve"> </w:t>
+      </w:r>
+      <w:r>
+        <w:rPr>
+          <w:rFonts w:ascii="Calibri" w:hAnsi="Calibri"/>
+          <w:sz w:val="24"/>
+          <w:szCs w:val="24"/>
+        </w:rPr>
+        <w:t xml:space="preserve">Città </w:t>
+      </w:r>
+      <w:r>
+        <w:rPr>
+          <w:rFonts w:ascii="Calibri" w:hAnsi="Calibri"/>
           <w:sz w:val="24"/>
           <w:szCs w:val="24"/>
         </w:rPr>
@@ -434,7 +997,7 @@
           <w:sz w:val="24"/>
           <w:szCs w:val="24"/>
         </w:rPr>
-        <w:t>comune_nascita</w:t>
+        <w:t>comune_res</w:t>
       </w:r>
       <w:proofErr w:type="spellEnd"/>
       <w:r>
@@ -452,7 +1015,7 @@
           <w:sz w:val="24"/>
           <w:szCs w:val="24"/>
         </w:rPr>
-        <w:t xml:space="preserve">  -  </w:t>
+        <w:t xml:space="preserve"> </w:t>
       </w:r>
       <w:proofErr w:type="spellStart"/>
       <w:r>
@@ -470,16 +1033,33 @@
           <w:sz w:val="24"/>
           <w:szCs w:val="24"/>
         </w:rPr>
-        <w:t xml:space="preserve">. </w:t>
-      </w:r>
-      <w:r>
-        <w:rPr>
-          <w:rFonts w:ascii="Calibri" w:hAnsi="Calibri"/>
-          <w:b/>
-          <w:sz w:val="24"/>
-          <w:szCs w:val="24"/>
-        </w:rPr>
-        <w:t xml:space="preserve">({{ </w:t>
+        <w:t>.</w:t>
+      </w:r>
+      <w:r>
+        <w:rPr>
+          <w:rFonts w:ascii="Calibri" w:hAnsi="Calibri"/>
+          <w:sz w:val="24"/>
+          <w:szCs w:val="24"/>
+        </w:rPr>
+        <w:t xml:space="preserve"> : </w:t>
+      </w:r>
+      <w:r>
+        <w:rPr>
+          <w:rFonts w:ascii="Calibri" w:hAnsi="Calibri"/>
+          <w:b/>
+          <w:sz w:val="24"/>
+          <w:szCs w:val="24"/>
+        </w:rPr>
+        <w:t>(</w:t>
+      </w:r>
+      <w:r>
+        <w:rPr>
+          <w:rFonts w:ascii="Calibri" w:hAnsi="Calibri"/>
+          <w:b/>
+          <w:sz w:val="24"/>
+          <w:szCs w:val="24"/>
+        </w:rPr>
+        <w:t xml:space="preserve">{{ </w:t>
       </w:r>
       <w:proofErr w:type="spellStart"/>
       <w:r>
@@ -489,7 +1069,7 @@
           <w:sz w:val="24"/>
           <w:szCs w:val="24"/>
         </w:rPr>
-        <w:t>p_na</w:t>
+        <w:t>p_res</w:t>
       </w:r>
       <w:proofErr w:type="spellEnd"/>
       <w:r>
@@ -500,15 +1080,6 @@
           <w:szCs w:val="24"/>
         </w:rPr>
         <w:t xml:space="preserve"> }})</w:t>
-      </w:r>
-      <w:r>
-        <w:rPr>
-          <w:rFonts w:ascii="Calibri" w:hAnsi="Calibri"/>
-          <w:b/>
-          <w:sz w:val="24"/>
-          <w:szCs w:val="24"/>
-        </w:rPr>
-        <w:tab/>
       </w:r>
     </w:p>
     <w:p>
@@ -517,7 +1088,6 @@
         <w:ind w:left="5954" w:right="283" w:hanging="5528"/>
         <w:rPr>
           <w:rFonts w:ascii="Calibri" w:hAnsi="Calibri"/>
-          <w:b/>
           <w:sz w:val="24"/>
           <w:szCs w:val="24"/>
         </w:rPr>
@@ -528,24 +1098,27 @@
           <w:sz w:val="24"/>
           <w:szCs w:val="24"/>
         </w:rPr>
-        <w:t>Stato</w:t>
-      </w:r>
-      <w:r>
-        <w:rPr>
-          <w:rFonts w:ascii="Calibri" w:hAnsi="Calibri"/>
-          <w:sz w:val="24"/>
-          <w:szCs w:val="24"/>
-        </w:rPr>
-        <w:t xml:space="preserve"> di nascita : </w:t>
-      </w:r>
-      <w:r>
-        <w:rPr>
-          <w:rFonts w:ascii="Calibri" w:hAnsi="Calibri"/>
-          <w:b/>
-          <w:sz w:val="24"/>
-          <w:szCs w:val="24"/>
-        </w:rPr>
-        <w:t xml:space="preserve">{{ </w:t>
+        <w:t>Titolo di studio</w:t>
+      </w:r>
+      <w:proofErr w:type="gramStart"/>
+      <w:r>
+        <w:rPr>
+          <w:rFonts w:ascii="Calibri" w:hAnsi="Calibri"/>
+          <w:b/>
+          <w:sz w:val="24"/>
+          <w:szCs w:val="24"/>
+        </w:rPr>
+        <w:t xml:space="preserve"> :</w:t>
+      </w:r>
+      <w:proofErr w:type="gramEnd"/>
+      <w:r>
+        <w:rPr>
+          <w:rFonts w:ascii="Calibri" w:hAnsi="Calibri"/>
+          <w:b/>
+          <w:sz w:val="24"/>
+          <w:szCs w:val="24"/>
+        </w:rPr>
+        <w:t xml:space="preserve"> {{ </w:t>
       </w:r>
       <w:proofErr w:type="spellStart"/>
       <w:r>
@@ -555,7 +1128,7 @@
           <w:sz w:val="24"/>
           <w:szCs w:val="24"/>
         </w:rPr>
-        <w:t>stato_nascita</w:t>
+        <w:t>titolo_studio</w:t>
       </w:r>
       <w:proofErr w:type="spellEnd"/>
       <w:r>
@@ -566,315 +1139,6 @@
           <w:szCs w:val="24"/>
         </w:rPr>
         <w:t xml:space="preserve"> }}</w:t>
-      </w:r>
-      <w:r>
-        <w:rPr>
-          <w:rFonts w:ascii="Calibri" w:hAnsi="Calibri"/>
-          <w:b/>
-          <w:sz w:val="24"/>
-          <w:szCs w:val="24"/>
-        </w:rPr>
-        <w:t xml:space="preserve">  -  </w:t>
-      </w:r>
-      <w:r>
-        <w:rPr>
-          <w:rFonts w:ascii="Calibri" w:hAnsi="Calibri"/>
-          <w:sz w:val="24"/>
-          <w:szCs w:val="24"/>
-        </w:rPr>
-        <w:t>Cittadinanza</w:t>
-      </w:r>
-      <w:r>
-        <w:rPr>
-          <w:rFonts w:ascii="Calibri" w:hAnsi="Calibri"/>
-          <w:sz w:val="24"/>
-          <w:szCs w:val="24"/>
-        </w:rPr>
-        <w:t xml:space="preserve"> : </w:t>
-      </w:r>
-      <w:r>
-        <w:rPr>
-          <w:rFonts w:ascii="Calibri" w:hAnsi="Calibri"/>
-          <w:b/>
-          <w:sz w:val="24"/>
-          <w:szCs w:val="24"/>
-        </w:rPr>
-        <w:t>{{ cittadinanza }}</w:t>
-      </w:r>
-      <w:r>
-        <w:rPr>
-          <w:rFonts w:ascii="Calibri" w:hAnsi="Calibri"/>
-          <w:b/>
-          <w:sz w:val="24"/>
-          <w:szCs w:val="24"/>
-        </w:rPr>
-        <w:tab/>
-      </w:r>
-    </w:p>
-    <w:p>
-      <w:pPr>
-        <w:spacing w:line="360" w:lineRule="auto"/>
-        <w:ind w:left="426" w:right="283"/>
-        <w:rPr>
-          <w:rFonts w:ascii="Calibri" w:hAnsi="Calibri"/>
-          <w:b/>
-          <w:sz w:val="24"/>
-          <w:szCs w:val="24"/>
-        </w:rPr>
-      </w:pPr>
-      <w:r>
-        <w:rPr>
-          <w:rFonts w:ascii="Calibri" w:hAnsi="Calibri"/>
-          <w:sz w:val="24"/>
-          <w:szCs w:val="24"/>
-        </w:rPr>
-        <w:t>Indirizzo di residenza</w:t>
-      </w:r>
-      <w:r>
-        <w:rPr>
-          <w:rFonts w:ascii="Calibri" w:hAnsi="Calibri"/>
-          <w:sz w:val="24"/>
-          <w:szCs w:val="24"/>
-        </w:rPr>
-        <w:t xml:space="preserve"> : </w:t>
-      </w:r>
-      <w:r>
-        <w:rPr>
-          <w:rFonts w:ascii="Calibri" w:hAnsi="Calibri"/>
-          <w:b/>
-          <w:sz w:val="24"/>
-          <w:szCs w:val="24"/>
-        </w:rPr>
-        <w:t xml:space="preserve">{{ </w:t>
-      </w:r>
-      <w:proofErr w:type="spellStart"/>
-      <w:r>
-        <w:rPr>
-          <w:rFonts w:ascii="Calibri" w:hAnsi="Calibri"/>
-          <w:b/>
-          <w:sz w:val="24"/>
-          <w:szCs w:val="24"/>
-        </w:rPr>
-        <w:t>indirizzo_</w:t>
-      </w:r>
-      <w:r>
-        <w:rPr>
-          <w:rFonts w:ascii="Calibri" w:hAnsi="Calibri"/>
-          <w:b/>
-          <w:sz w:val="24"/>
-          <w:szCs w:val="24"/>
-        </w:rPr>
-        <w:t>res</w:t>
-      </w:r>
-      <w:proofErr w:type="spellEnd"/>
-      <w:r>
-        <w:rPr>
-          <w:rFonts w:ascii="Calibri" w:hAnsi="Calibri"/>
-          <w:b/>
-          <w:sz w:val="24"/>
-          <w:szCs w:val="24"/>
-        </w:rPr>
-        <w:t xml:space="preserve"> }}</w:t>
-      </w:r>
-      <w:r>
-        <w:rPr>
-          <w:rFonts w:ascii="Calibri" w:hAnsi="Calibri"/>
-          <w:b/>
-          <w:sz w:val="24"/>
-          <w:szCs w:val="24"/>
-        </w:rPr>
-        <w:t xml:space="preserve"> </w:t>
-      </w:r>
-    </w:p>
-    <w:p>
-      <w:pPr>
-        <w:spacing w:line="360" w:lineRule="auto"/>
-        <w:ind w:left="426" w:right="283"/>
-        <w:rPr>
-          <w:rFonts w:ascii="Calibri" w:hAnsi="Calibri"/>
-          <w:b/>
-          <w:sz w:val="24"/>
-          <w:szCs w:val="24"/>
-        </w:rPr>
-      </w:pPr>
-      <w:r>
-        <w:rPr>
-          <w:rFonts w:ascii="Calibri" w:hAnsi="Calibri"/>
-          <w:sz w:val="24"/>
-          <w:szCs w:val="24"/>
-        </w:rPr>
-        <w:t>CAP</w:t>
-      </w:r>
-      <w:r>
-        <w:rPr>
-          <w:rFonts w:ascii="Calibri" w:hAnsi="Calibri"/>
-          <w:sz w:val="24"/>
-          <w:szCs w:val="24"/>
-        </w:rPr>
-        <w:t xml:space="preserve"> : </w:t>
-      </w:r>
-      <w:r>
-        <w:rPr>
-          <w:rFonts w:ascii="Calibri" w:hAnsi="Calibri"/>
-          <w:b/>
-          <w:sz w:val="24"/>
-          <w:szCs w:val="24"/>
-        </w:rPr>
-        <w:t xml:space="preserve">{{ </w:t>
-      </w:r>
-      <w:proofErr w:type="spellStart"/>
-      <w:r>
-        <w:rPr>
-          <w:rFonts w:ascii="Calibri" w:hAnsi="Calibri"/>
-          <w:b/>
-          <w:sz w:val="24"/>
-          <w:szCs w:val="24"/>
-        </w:rPr>
-        <w:t>cap</w:t>
-      </w:r>
-      <w:r>
-        <w:rPr>
-          <w:rFonts w:ascii="Calibri" w:hAnsi="Calibri"/>
-          <w:b/>
-          <w:sz w:val="24"/>
-          <w:szCs w:val="24"/>
-        </w:rPr>
-        <w:t>_res</w:t>
-      </w:r>
-      <w:proofErr w:type="spellEnd"/>
-      <w:r>
-        <w:rPr>
-          <w:rFonts w:ascii="Calibri" w:hAnsi="Calibri"/>
-          <w:b/>
-          <w:sz w:val="24"/>
-          <w:szCs w:val="24"/>
-        </w:rPr>
-        <w:t xml:space="preserve"> }}</w:t>
-      </w:r>
-      <w:r>
-        <w:rPr>
-          <w:rFonts w:ascii="Calibri" w:hAnsi="Calibri"/>
-          <w:sz w:val="24"/>
-          <w:szCs w:val="24"/>
-        </w:rPr>
-        <w:t xml:space="preserve"> </w:t>
-      </w:r>
-      <w:r>
-        <w:rPr>
-          <w:rFonts w:ascii="Calibri" w:hAnsi="Calibri"/>
-          <w:sz w:val="24"/>
-          <w:szCs w:val="24"/>
-        </w:rPr>
-        <w:t xml:space="preserve">Città </w:t>
-      </w:r>
-      <w:r>
-        <w:rPr>
-          <w:rFonts w:ascii="Calibri" w:hAnsi="Calibri"/>
-          <w:sz w:val="24"/>
-          <w:szCs w:val="24"/>
-        </w:rPr>
-        <w:t xml:space="preserve">: </w:t>
-      </w:r>
-      <w:r>
-        <w:rPr>
-          <w:rFonts w:ascii="Calibri" w:hAnsi="Calibri"/>
-          <w:b/>
-          <w:sz w:val="24"/>
-          <w:szCs w:val="24"/>
-        </w:rPr>
-        <w:t xml:space="preserve">{{ </w:t>
-      </w:r>
-      <w:proofErr w:type="spellStart"/>
-      <w:r>
-        <w:rPr>
-          <w:rFonts w:ascii="Calibri" w:hAnsi="Calibri"/>
-          <w:b/>
-          <w:sz w:val="24"/>
-          <w:szCs w:val="24"/>
-        </w:rPr>
-        <w:t>comune_res</w:t>
-      </w:r>
-      <w:proofErr w:type="spellEnd"/>
-      <w:r>
-        <w:rPr>
-          <w:rFonts w:ascii="Calibri" w:hAnsi="Calibri"/>
-          <w:b/>
-          <w:sz w:val="24"/>
-          <w:szCs w:val="24"/>
-        </w:rPr>
-        <w:t xml:space="preserve"> }}</w:t>
-      </w:r>
-      <w:r>
-        <w:rPr>
-          <w:rFonts w:ascii="Calibri" w:hAnsi="Calibri"/>
-          <w:sz w:val="24"/>
-          <w:szCs w:val="24"/>
-        </w:rPr>
-        <w:t xml:space="preserve"> </w:t>
-      </w:r>
-      <w:proofErr w:type="spellStart"/>
-      <w:r>
-        <w:rPr>
-          <w:rFonts w:ascii="Calibri" w:hAnsi="Calibri"/>
-          <w:sz w:val="24"/>
-          <w:szCs w:val="24"/>
-        </w:rPr>
-        <w:t>Prov</w:t>
-      </w:r>
-      <w:proofErr w:type="spellEnd"/>
-      <w:r>
-        <w:rPr>
-          <w:rFonts w:ascii="Calibri" w:hAnsi="Calibri"/>
-          <w:sz w:val="24"/>
-          <w:szCs w:val="24"/>
-        </w:rPr>
-        <w:t>.</w:t>
-      </w:r>
-      <w:r>
-        <w:rPr>
-          <w:rFonts w:ascii="Calibri" w:hAnsi="Calibri"/>
-          <w:sz w:val="24"/>
-          <w:szCs w:val="24"/>
-        </w:rPr>
-        <w:t xml:space="preserve"> : </w:t>
-      </w:r>
-      <w:r>
-        <w:rPr>
-          <w:rFonts w:ascii="Calibri" w:hAnsi="Calibri"/>
-          <w:b/>
-          <w:sz w:val="24"/>
-          <w:szCs w:val="24"/>
-        </w:rPr>
-        <w:t>(</w:t>
-      </w:r>
-      <w:r>
-        <w:rPr>
-          <w:rFonts w:ascii="Calibri" w:hAnsi="Calibri"/>
-          <w:b/>
-          <w:sz w:val="24"/>
-          <w:szCs w:val="24"/>
-        </w:rPr>
-        <w:t xml:space="preserve">{{ </w:t>
-      </w:r>
-      <w:proofErr w:type="spellStart"/>
-      <w:r>
-        <w:rPr>
-          <w:rFonts w:ascii="Calibri" w:hAnsi="Calibri"/>
-          <w:b/>
-          <w:sz w:val="24"/>
-          <w:szCs w:val="24"/>
-        </w:rPr>
-        <w:t>p_res</w:t>
-      </w:r>
-      <w:proofErr w:type="spellEnd"/>
-      <w:r>
-        <w:rPr>
-          <w:rFonts w:ascii="Calibri" w:hAnsi="Calibri"/>
-          <w:b/>
-          <w:sz w:val="24"/>
-          <w:szCs w:val="24"/>
-        </w:rPr>
-        <w:t xml:space="preserve"> }})</w:t>
       </w:r>
     </w:p>
     <w:p>
@@ -883,8 +1147,7 @@
         <w:ind w:left="5954" w:right="283" w:hanging="5528"/>
         <w:rPr>
           <w:rFonts w:ascii="Calibri" w:hAnsi="Calibri"/>
-          <w:sz w:val="24"/>
-          <w:szCs w:val="24"/>
+          <w:i/>
         </w:rPr>
       </w:pPr>
       <w:r>
@@ -893,36 +1156,97 @@
           <w:sz w:val="24"/>
           <w:szCs w:val="24"/>
         </w:rPr>
-        <w:t>Titolo di studio</w:t>
-      </w:r>
-      <w:r>
-        <w:rPr>
-          <w:rFonts w:ascii="Calibri" w:hAnsi="Calibri"/>
-          <w:b/>
-          <w:sz w:val="24"/>
-          <w:szCs w:val="24"/>
-        </w:rPr>
-        <w:t xml:space="preserve"> : {{ </w:t>
+        <w:t>Occupato</w:t>
+      </w:r>
+      <w:proofErr w:type="gramStart"/>
+      <w:r>
+        <w:rPr>
+          <w:rFonts w:ascii="Calibri" w:hAnsi="Calibri"/>
+          <w:sz w:val="24"/>
+          <w:szCs w:val="24"/>
+        </w:rPr>
+        <w:t xml:space="preserve"> </w:t>
+      </w:r>
+      <w:r>
+        <w:rPr>
+          <w:rFonts w:ascii="Calibri" w:hAnsi="Calibri"/>
+          <w:sz w:val="24"/>
+          <w:szCs w:val="24"/>
+        </w:rPr>
+        <w:t>:</w:t>
+      </w:r>
+      <w:proofErr w:type="gramEnd"/>
+      <w:r>
+        <w:rPr>
+          <w:rFonts w:ascii="Calibri" w:hAnsi="Calibri"/>
+          <w:sz w:val="24"/>
+          <w:szCs w:val="24"/>
+        </w:rPr>
+        <w:t xml:space="preserve"> </w:t>
+      </w:r>
+      <w:r>
+        <w:rPr>
+          <w:rFonts w:ascii="Calibri" w:hAnsi="Calibri"/>
+          <w:b/>
+          <w:sz w:val="24"/>
+          <w:szCs w:val="24"/>
+        </w:rPr>
+        <w:t>{{ occupato }}</w:t>
+      </w:r>
+      <w:r>
+        <w:rPr>
+          <w:rFonts w:ascii="Calibri" w:hAnsi="Calibri"/>
+          <w:b/>
+          <w:sz w:val="24"/>
+          <w:szCs w:val="24"/>
+        </w:rPr>
+        <w:t xml:space="preserve"> </w:t>
+      </w:r>
+      <w:r>
+        <w:rPr>
+          <w:rFonts w:ascii="Calibri" w:hAnsi="Calibri"/>
+          <w:i/>
+        </w:rPr>
+        <w:t xml:space="preserve">(V. </w:t>
       </w:r>
       <w:proofErr w:type="spellStart"/>
       <w:r>
         <w:rPr>
           <w:rFonts w:ascii="Calibri" w:hAnsi="Calibri"/>
-          <w:b/>
-          <w:sz w:val="24"/>
-          <w:szCs w:val="24"/>
-        </w:rPr>
-        <w:t>titolo_studio</w:t>
+          <w:i/>
+        </w:rPr>
+        <w:t>dich</w:t>
       </w:r>
       <w:proofErr w:type="spellEnd"/>
       <w:r>
         <w:rPr>
           <w:rFonts w:ascii="Calibri" w:hAnsi="Calibri"/>
-          <w:b/>
-          <w:sz w:val="24"/>
-          <w:szCs w:val="24"/>
-        </w:rPr>
-        <w:t xml:space="preserve"> }}</w:t>
+          <w:i/>
+        </w:rPr>
+        <w:t>. atto notorio</w:t>
+      </w:r>
+      <w:r>
+        <w:rPr>
+          <w:rFonts w:ascii="Calibri" w:hAnsi="Calibri"/>
+          <w:i/>
+        </w:rPr>
+        <w:t xml:space="preserve"> </w:t>
+      </w:r>
+      <w:proofErr w:type="spellStart"/>
+      <w:r>
+        <w:rPr>
+          <w:rFonts w:ascii="Calibri" w:hAnsi="Calibri"/>
+          <w:i/>
+        </w:rPr>
+        <w:t>all</w:t>
+      </w:r>
+      <w:proofErr w:type="spellEnd"/>
+      <w:r>
+        <w:rPr>
+          <w:rFonts w:ascii="Calibri" w:hAnsi="Calibri"/>
+          <w:i/>
+        </w:rPr>
+        <w:t>.)</w:t>
       </w:r>
     </w:p>
     <w:p>
@@ -931,7 +1255,9 @@
         <w:ind w:left="5954" w:right="283" w:hanging="5528"/>
         <w:rPr>
           <w:rFonts w:ascii="Calibri" w:hAnsi="Calibri"/>
-          <w:i/>
+          <w:b/>
+          <w:sz w:val="24"/>
+          <w:szCs w:val="24"/>
         </w:rPr>
       </w:pPr>
       <w:r>
@@ -940,29 +1266,12 @@
           <w:sz w:val="24"/>
           <w:szCs w:val="24"/>
         </w:rPr>
-        <w:t xml:space="preserve">Occupato </w:t>
-      </w:r>
-      <w:r>
-        <w:rPr>
-          <w:rFonts w:ascii="Calibri" w:hAnsi="Calibri"/>
-          <w:sz w:val="24"/>
-          <w:szCs w:val="24"/>
-        </w:rPr>
-        <w:t xml:space="preserve">: </w:t>
-      </w:r>
-      <w:r>
-        <w:rPr>
-          <w:rFonts w:ascii="Calibri" w:hAnsi="Calibri"/>
-          <w:b/>
-          <w:sz w:val="24"/>
-          <w:szCs w:val="24"/>
-        </w:rPr>
-        <w:t>{{ occupato }}</w:t>
-      </w:r>
-      <w:r>
-        <w:rPr>
-          <w:rFonts w:ascii="Calibri" w:hAnsi="Calibri"/>
-          <w:b/>
+        <w:t>Telefono</w:t>
+      </w:r>
+      <w:proofErr w:type="gramStart"/>
+      <w:r>
+        <w:rPr>
+          <w:rFonts w:ascii="Calibri" w:hAnsi="Calibri"/>
           <w:sz w:val="24"/>
           <w:szCs w:val="24"/>
         </w:rPr>
@@ -971,77 +1280,20 @@
       <w:r>
         <w:rPr>
           <w:rFonts w:ascii="Calibri" w:hAnsi="Calibri"/>
-          <w:i/>
-        </w:rPr>
-        <w:t xml:space="preserve">(V. </w:t>
-      </w:r>
-      <w:proofErr w:type="spellStart"/>
-      <w:r>
-        <w:rPr>
-          <w:rFonts w:ascii="Calibri" w:hAnsi="Calibri"/>
-          <w:i/>
-        </w:rPr>
-        <w:t>dich</w:t>
-      </w:r>
-      <w:proofErr w:type="spellEnd"/>
-      <w:r>
-        <w:rPr>
-          <w:rFonts w:ascii="Calibri" w:hAnsi="Calibri"/>
-          <w:i/>
-        </w:rPr>
-        <w:t>. atto notorio</w:t>
-      </w:r>
-      <w:r>
-        <w:rPr>
-          <w:rFonts w:ascii="Calibri" w:hAnsi="Calibri"/>
-          <w:i/>
+          <w:sz w:val="24"/>
+          <w:szCs w:val="24"/>
+        </w:rPr>
+        <w:t>:</w:t>
+      </w:r>
+      <w:proofErr w:type="gramEnd"/>
+      <w:r>
+        <w:rPr>
+          <w:rFonts w:ascii="Calibri" w:hAnsi="Calibri"/>
+          <w:sz w:val="24"/>
+          <w:szCs w:val="24"/>
         </w:rPr>
         <w:t xml:space="preserve"> </w:t>
       </w:r>
-      <w:proofErr w:type="spellStart"/>
-      <w:r>
-        <w:rPr>
-          <w:rFonts w:ascii="Calibri" w:hAnsi="Calibri"/>
-          <w:i/>
-        </w:rPr>
-        <w:t>all</w:t>
-      </w:r>
-      <w:proofErr w:type="spellEnd"/>
-      <w:r>
-        <w:rPr>
-          <w:rFonts w:ascii="Calibri" w:hAnsi="Calibri"/>
-          <w:i/>
-        </w:rPr>
-        <w:t>.)</w:t>
-      </w:r>
-    </w:p>
-    <w:p>
-      <w:pPr>
-        <w:spacing w:line="360" w:lineRule="auto"/>
-        <w:ind w:left="5954" w:right="283" w:hanging="5528"/>
-        <w:rPr>
-          <w:rFonts w:ascii="Calibri" w:hAnsi="Calibri"/>
-          <w:b/>
-          <w:sz w:val="24"/>
-          <w:szCs w:val="24"/>
-        </w:rPr>
-      </w:pPr>
-      <w:r>
-        <w:rPr>
-          <w:rFonts w:ascii="Calibri" w:hAnsi="Calibri"/>
-          <w:sz w:val="24"/>
-          <w:szCs w:val="24"/>
-        </w:rPr>
-        <w:t xml:space="preserve">Telefono </w:t>
-      </w:r>
-      <w:r>
-        <w:rPr>
-          <w:rFonts w:ascii="Calibri" w:hAnsi="Calibri"/>
-          <w:sz w:val="24"/>
-          <w:szCs w:val="24"/>
-        </w:rPr>
-        <w:t xml:space="preserve">: </w:t>
-      </w:r>
       <w:r>
         <w:rPr>
           <w:rFonts w:ascii="Calibri" w:hAnsi="Calibri"/>
@@ -1050,6 +1302,15 @@
           <w:szCs w:val="24"/>
         </w:rPr>
         <w:t>{{ telefono }}</w:t>
+      </w:r>
+      <w:r>
+        <w:rPr>
+          <w:rFonts w:ascii="Calibri" w:hAnsi="Calibri"/>
+          <w:b/>
+          <w:sz w:val="24"/>
+          <w:szCs w:val="24"/>
+        </w:rPr>
+        <w:t xml:space="preserve">       </w:t>
       </w:r>
     </w:p>
     <w:p>
@@ -1153,6 +1414,7 @@
                                 <w:szCs w:val="26"/>
                               </w:rPr>
                             </w:pPr>
+                            <w:proofErr w:type="gramStart"/>
                             <w:r>
                               <w:rPr>
                                 <w:rFonts w:ascii="Calibri" w:hAnsi="Calibri"/>
@@ -1160,7 +1422,17 @@
                                 <w:sz w:val="28"/>
                                 <w:szCs w:val="26"/>
                               </w:rPr>
-                              <w:t>{{ corso }}</w:t>
+                              <w:t>{{</w:t>
+                            </w:r>
+                            <w:proofErr w:type="gramEnd"/>
+                            <w:r>
+                              <w:rPr>
+                                <w:rFonts w:ascii="Calibri" w:hAnsi="Calibri"/>
+                                <w:b/>
+                                <w:sz w:val="28"/>
+                                <w:szCs w:val="26"/>
+                              </w:rPr>
+                              <w:t xml:space="preserve"> corso }}</w:t>
                             </w:r>
                           </w:p>
                           <w:p/>
@@ -1292,8 +1564,6 @@
           <w:szCs w:val="24"/>
         </w:rPr>
       </w:pPr>
-      <w:bookmarkStart w:id="0" w:name="_GoBack"/>
-      <w:bookmarkEnd w:id="0"/>
     </w:p>
     <w:p>
       <w:pPr>
@@ -1329,14 +1599,25 @@
           <w:szCs w:val="22"/>
         </w:rPr>
       </w:pPr>
-      <w:r>
-        <w:rPr>
-          <w:rFonts w:ascii="Calibri" w:hAnsi="Calibri"/>
-          <w:color w:val="000000"/>
-          <w:sz w:val="22"/>
-          <w:szCs w:val="22"/>
-        </w:rPr>
-        <w:t xml:space="preserve">{{ sottoscritto }} </w:t>
+      <w:proofErr w:type="gramStart"/>
+      <w:r>
+        <w:rPr>
+          <w:rFonts w:ascii="Calibri" w:hAnsi="Calibri"/>
+          <w:color w:val="000000"/>
+          <w:sz w:val="22"/>
+          <w:szCs w:val="22"/>
+        </w:rPr>
+        <w:t>{{</w:t>
+      </w:r>
+      <w:proofErr w:type="gramEnd"/>
+      <w:r>
+        <w:rPr>
+          <w:rFonts w:ascii="Calibri" w:hAnsi="Calibri"/>
+          <w:color w:val="000000"/>
+          <w:sz w:val="22"/>
+          <w:szCs w:val="22"/>
+        </w:rPr>
+        <w:t xml:space="preserve"> sottoscritto }} </w:t>
       </w:r>
       <w:r>
         <w:rPr>
@@ -1453,7 +1734,17 @@
           <w:sz w:val="22"/>
           <w:szCs w:val="22"/>
         </w:rPr>
-        <w:t>inizio del corso. Tale somma verr</w:t>
+        <w:t xml:space="preserve">inizio del corso. Tale somma </w:t>
+      </w:r>
+      <w:proofErr w:type="gramStart"/>
+      <w:r>
+        <w:rPr>
+          <w:rFonts w:ascii="Calibri" w:hAnsi="Calibri"/>
+          <w:color w:val="000000"/>
+          <w:sz w:val="22"/>
+          <w:szCs w:val="22"/>
+        </w:rPr>
+        <w:t>verr</w:t>
       </w:r>
       <w:r>
         <w:rPr>
@@ -1464,6 +1755,7 @@
         </w:rPr>
         <w:t>à</w:t>
       </w:r>
+      <w:proofErr w:type="gramEnd"/>
       <w:r>
         <w:rPr>
           <w:rFonts w:ascii="Calibri" w:hAnsi="Calibri"/>
@@ -1507,7 +1799,27 @@
           <w:sz w:val="22"/>
           <w:szCs w:val="22"/>
         </w:rPr>
-        <w:t>anno formativo per qualsiasi motivo, comporta la non restituzione della somma versata. Dichiara, inoltre, di aver letto e di accettare il Regolamento Interno della Scuola, nonché di aver preso atto che la frequenza al corso é subordinata all</w:t>
+        <w:t xml:space="preserve">anno formativo per qualsiasi motivo, comporta la non restituzione della somma versata. Dichiara, inoltre, di aver letto e di accettare il Regolamento Interno della Scuola, </w:t>
+      </w:r>
+      <w:proofErr w:type="gramStart"/>
+      <w:r>
+        <w:rPr>
+          <w:rFonts w:ascii="Calibri" w:hAnsi="Calibri"/>
+          <w:color w:val="000000"/>
+          <w:sz w:val="22"/>
+          <w:szCs w:val="22"/>
+        </w:rPr>
+        <w:t>nonché</w:t>
+      </w:r>
+      <w:proofErr w:type="gramEnd"/>
+      <w:r>
+        <w:rPr>
+          <w:rFonts w:ascii="Calibri" w:hAnsi="Calibri"/>
+          <w:color w:val="000000"/>
+          <w:sz w:val="22"/>
+          <w:szCs w:val="22"/>
+        </w:rPr>
+        <w:t xml:space="preserve"> di aver preso atto che la frequenza al corso é subordinata all</w:t>
       </w:r>
       <w:r>
         <w:rPr>
@@ -1545,14 +1857,25 @@
         </w:rPr>
         <w:t xml:space="preserve"> </w:t>
       </w:r>
-      <w:r>
-        <w:rPr>
-          <w:rFonts w:ascii="Calibri" w:hAnsi="Calibri"/>
-          <w:color w:val="000000"/>
-          <w:sz w:val="22"/>
-          <w:szCs w:val="22"/>
-        </w:rPr>
-        <w:t>{{ sottoscritto }}</w:t>
+      <w:proofErr w:type="gramStart"/>
+      <w:r>
+        <w:rPr>
+          <w:rFonts w:ascii="Calibri" w:hAnsi="Calibri"/>
+          <w:color w:val="000000"/>
+          <w:sz w:val="22"/>
+          <w:szCs w:val="22"/>
+        </w:rPr>
+        <w:t>{{</w:t>
+      </w:r>
+      <w:proofErr w:type="gramEnd"/>
+      <w:r>
+        <w:rPr>
+          <w:rFonts w:ascii="Calibri" w:hAnsi="Calibri"/>
+          <w:color w:val="000000"/>
+          <w:sz w:val="22"/>
+          <w:szCs w:val="22"/>
+        </w:rPr>
+        <w:t xml:space="preserve"> sottoscritto }}</w:t>
       </w:r>
       <w:r>
         <w:rPr>
@@ -1579,9 +1902,20 @@
           <w:sz w:val="22"/>
           <w:szCs w:val="22"/>
         </w:rPr>
-        <w:t xml:space="preserve"> il trattamento, la comunicazione e la diffusione dei dati personali che lo riguardano, nei limiti indicati nella informativa scritta ricevuta. (</w:t>
+        <w:t xml:space="preserve"> il trattamento, la comunicazione e la diffusione dei dati personali che lo riguardano, nei limiti indicati nella informativa scritta ricevuta. </w:t>
+      </w:r>
+      <w:proofErr w:type="gramStart"/>
+      <w:r>
+        <w:rPr>
+          <w:rFonts w:ascii="Calibri" w:hAnsi="Calibri"/>
+          <w:color w:val="000000"/>
+          <w:sz w:val="22"/>
+          <w:szCs w:val="22"/>
+        </w:rPr>
+        <w:t>(</w:t>
       </w:r>
       <w:proofErr w:type="spellStart"/>
+      <w:proofErr w:type="gramEnd"/>
       <w:r>
         <w:rPr>
           <w:rFonts w:ascii="Calibri" w:hAnsi="Calibri"/>
@@ -1599,7 +1933,27 @@
           <w:sz w:val="22"/>
           <w:szCs w:val="22"/>
         </w:rPr>
-        <w:t xml:space="preserve">. 03.1E). </w:t>
+        <w:t xml:space="preserve">. </w:t>
+      </w:r>
+      <w:proofErr w:type="gramStart"/>
+      <w:r>
+        <w:rPr>
+          <w:rFonts w:ascii="Calibri" w:hAnsi="Calibri"/>
+          <w:color w:val="000000"/>
+          <w:sz w:val="22"/>
+          <w:szCs w:val="22"/>
+        </w:rPr>
+        <w:t>03.1E</w:t>
+      </w:r>
+      <w:proofErr w:type="gramEnd"/>
+      <w:r>
+        <w:rPr>
+          <w:rFonts w:ascii="Calibri" w:hAnsi="Calibri"/>
+          <w:color w:val="000000"/>
+          <w:sz w:val="22"/>
+          <w:szCs w:val="22"/>
+        </w:rPr>
+        <w:t xml:space="preserve">). </w:t>
       </w:r>
       <w:r>
         <w:rPr>
@@ -1622,135 +1976,160 @@
         </w:rPr>
       </w:pPr>
     </w:p>
-    <w:p>
-      <w:pPr>
-        <w:spacing w:line="360" w:lineRule="auto"/>
-        <w:ind w:left="426" w:right="283"/>
-        <w:rPr>
-          <w:rFonts w:ascii="Calibri" w:hAnsi="Calibri"/>
-          <w:sz w:val="24"/>
-          <w:szCs w:val="24"/>
-        </w:rPr>
-      </w:pPr>
-      <w:r>
-        <w:rPr>
-          <w:rFonts w:ascii="Calibri" w:hAnsi="Calibri"/>
-          <w:sz w:val="24"/>
-          <w:szCs w:val="24"/>
-        </w:rPr>
-        <w:t>Cauzione</w:t>
-      </w:r>
-      <w:r>
-        <w:rPr>
-          <w:rFonts w:ascii="Calibri" w:hAnsi="Calibri"/>
-          <w:sz w:val="24"/>
-          <w:szCs w:val="24"/>
-        </w:rPr>
-        <w:t xml:space="preserve"> </w:t>
-      </w:r>
-      <w:r>
-        <w:rPr>
-          <w:rFonts w:ascii="Calibri" w:hAnsi="Calibri"/>
-          <w:sz w:val="24"/>
-          <w:szCs w:val="24"/>
-        </w:rPr>
-        <w:t>€. 150,00</w:t>
-      </w:r>
-      <w:r>
-        <w:rPr>
-          <w:rFonts w:ascii="Calibri" w:hAnsi="Calibri"/>
-          <w:sz w:val="24"/>
-          <w:szCs w:val="24"/>
-        </w:rPr>
-        <w:tab/>
-      </w:r>
-      <w:r>
-        <w:rPr>
-          <w:rFonts w:ascii="Calibri" w:hAnsi="Calibri"/>
-          <w:sz w:val="24"/>
-          <w:szCs w:val="24"/>
-        </w:rPr>
-        <w:t xml:space="preserve">     </w:t>
-      </w:r>
-      <w:r>
-        <w:rPr>
-          <w:rFonts w:ascii="Calibri" w:hAnsi="Calibri"/>
-          <w:sz w:val="24"/>
-          <w:szCs w:val="24"/>
-        </w:rPr>
-        <w:t xml:space="preserve"> Torino</w:t>
-      </w:r>
-      <w:r>
-        <w:rPr>
-          <w:rFonts w:ascii="Calibri" w:hAnsi="Calibri"/>
-          <w:sz w:val="24"/>
-          <w:szCs w:val="24"/>
-        </w:rPr>
-        <w:t xml:space="preserve">, </w:t>
-      </w:r>
-      <w:r>
-        <w:rPr>
-          <w:rFonts w:ascii="Calibri" w:hAnsi="Calibri"/>
-          <w:b/>
-          <w:sz w:val="24"/>
-          <w:szCs w:val="24"/>
-        </w:rPr>
-        <w:t>{{</w:t>
-      </w:r>
-      <w:r>
-        <w:rPr>
-          <w:rFonts w:ascii="Calibri" w:hAnsi="Calibri"/>
-          <w:b/>
-          <w:sz w:val="24"/>
-          <w:szCs w:val="24"/>
-        </w:rPr>
-        <w:t xml:space="preserve"> </w:t>
-      </w:r>
-      <w:proofErr w:type="spellStart"/>
-      <w:r>
-        <w:rPr>
-          <w:rFonts w:ascii="Calibri" w:hAnsi="Calibri"/>
-          <w:sz w:val="24"/>
-          <w:szCs w:val="24"/>
-        </w:rPr>
-        <w:t>data_stampa</w:t>
-      </w:r>
-      <w:proofErr w:type="spellEnd"/>
-      <w:r>
-        <w:rPr>
-          <w:rFonts w:ascii="Calibri" w:hAnsi="Calibri"/>
-          <w:sz w:val="24"/>
-          <w:szCs w:val="24"/>
-        </w:rPr>
-        <w:t xml:space="preserve"> </w:t>
-      </w:r>
-      <w:r>
-        <w:rPr>
-          <w:rFonts w:ascii="Calibri" w:hAnsi="Calibri"/>
-          <w:b/>
-          <w:sz w:val="24"/>
-          <w:szCs w:val="24"/>
-        </w:rPr>
-        <w:t xml:space="preserve">}} </w:t>
-      </w:r>
-      <w:r>
-        <w:rPr>
-          <w:rFonts w:ascii="Calibri" w:hAnsi="Calibri"/>
-          <w:b/>
-          <w:sz w:val="28"/>
-          <w:szCs w:val="26"/>
-        </w:rPr>
-        <w:t xml:space="preserve">         </w:t>
-      </w:r>
-      <w:r>
-        <w:rPr>
-          <w:rFonts w:ascii="Calibri" w:hAnsi="Calibri"/>
-          <w:sz w:val="24"/>
-          <w:szCs w:val="24"/>
-        </w:rPr>
-        <w:t xml:space="preserve"> Firma ……………………………………………………………</w:t>
-      </w:r>
-    </w:p>
+    <w:tbl>
+      <w:tblPr>
+        <w:tblStyle w:val="Grigliatabella"/>
+        <w:tblW w:w="0" w:type="auto"/>
+        <w:tblInd w:w="426" w:type="dxa"/>
+        <w:tblBorders>
+          <w:top w:val="none" w:sz="0" w:space="0" w:color="auto"/>
+          <w:left w:val="none" w:sz="0" w:space="0" w:color="auto"/>
+          <w:bottom w:val="none" w:sz="0" w:space="0" w:color="auto"/>
+          <w:right w:val="none" w:sz="0" w:space="0" w:color="auto"/>
+          <w:insideH w:val="none" w:sz="0" w:space="0" w:color="auto"/>
+          <w:insideV w:val="none" w:sz="0" w:space="0" w:color="auto"/>
+        </w:tblBorders>
+        <w:tblLook w:val="04A0" w:firstRow="1" w:lastRow="0" w:firstColumn="1" w:lastColumn="0" w:noHBand="0" w:noVBand="1"/>
+      </w:tblPr>
+      <w:tblGrid>
+        <w:gridCol w:w="2659"/>
+        <w:gridCol w:w="8329"/>
+      </w:tblGrid>
+      <w:tr>
+        <w:tc>
+          <w:tcPr>
+            <w:tcW w:w="2659" w:type="dxa"/>
+          </w:tcPr>
+          <w:p>
+            <w:pPr>
+              <w:spacing w:line="360" w:lineRule="auto"/>
+              <w:ind w:right="283"/>
+              <w:jc w:val="both"/>
+              <w:rPr>
+                <w:rFonts w:ascii="Calibri" w:hAnsi="Calibri"/>
+                <w:sz w:val="24"/>
+                <w:szCs w:val="24"/>
+              </w:rPr>
+            </w:pPr>
+            <w:proofErr w:type="gramStart"/>
+            <w:r>
+              <w:rPr>
+                <w:rFonts w:ascii="Calibri" w:hAnsi="Calibri"/>
+                <w:sz w:val="24"/>
+                <w:szCs w:val="24"/>
+              </w:rPr>
+              <w:t>{{</w:t>
+            </w:r>
+            <w:proofErr w:type="gramEnd"/>
+            <w:r>
+              <w:rPr>
+                <w:rFonts w:ascii="Calibri" w:hAnsi="Calibri"/>
+                <w:sz w:val="24"/>
+                <w:szCs w:val="24"/>
+              </w:rPr>
+              <w:t xml:space="preserve"> cauzione }}</w:t>
+            </w:r>
+          </w:p>
+        </w:tc>
+        <w:tc>
+          <w:tcPr>
+            <w:tcW w:w="8329" w:type="dxa"/>
+          </w:tcPr>
+          <w:p>
+            <w:pPr>
+              <w:spacing w:line="360" w:lineRule="auto"/>
+              <w:ind w:right="283"/>
+              <w:jc w:val="right"/>
+              <w:rPr>
+                <w:rFonts w:ascii="Calibri" w:hAnsi="Calibri"/>
+                <w:sz w:val="24"/>
+                <w:szCs w:val="24"/>
+              </w:rPr>
+            </w:pPr>
+            <w:r>
+              <w:rPr>
+                <w:rFonts w:ascii="Calibri" w:hAnsi="Calibri"/>
+                <w:sz w:val="24"/>
+                <w:szCs w:val="24"/>
+              </w:rPr>
+              <w:t xml:space="preserve">Torino, </w:t>
+            </w:r>
+            <w:r>
+              <w:rPr>
+                <w:rFonts w:ascii="Calibri" w:hAnsi="Calibri"/>
+                <w:b/>
+                <w:sz w:val="24"/>
+                <w:szCs w:val="24"/>
+              </w:rPr>
+              <w:t xml:space="preserve">{{ </w:t>
+            </w:r>
+            <w:proofErr w:type="spellStart"/>
+            <w:r>
+              <w:rPr>
+                <w:rFonts w:ascii="Calibri" w:hAnsi="Calibri"/>
+                <w:sz w:val="24"/>
+                <w:szCs w:val="24"/>
+              </w:rPr>
+              <w:t>data_stampa</w:t>
+            </w:r>
+            <w:proofErr w:type="spellEnd"/>
+            <w:r>
+              <w:rPr>
+                <w:rFonts w:ascii="Calibri" w:hAnsi="Calibri"/>
+                <w:sz w:val="24"/>
+                <w:szCs w:val="24"/>
+              </w:rPr>
+              <w:t xml:space="preserve"> </w:t>
+            </w:r>
+            <w:r>
+              <w:rPr>
+                <w:rFonts w:ascii="Calibri" w:hAnsi="Calibri"/>
+                <w:b/>
+                <w:sz w:val="24"/>
+                <w:szCs w:val="24"/>
+              </w:rPr>
+              <w:t>}}</w:t>
+            </w:r>
+            <w:proofErr w:type="gramStart"/>
+            <w:r>
+              <w:rPr>
+                <w:rFonts w:ascii="Calibri" w:hAnsi="Calibri"/>
+                <w:b/>
+                <w:sz w:val="24"/>
+                <w:szCs w:val="24"/>
+              </w:rPr>
+              <w:t xml:space="preserve"> </w:t>
+            </w:r>
+            <w:r>
+              <w:rPr>
+                <w:rFonts w:ascii="Calibri" w:hAnsi="Calibri"/>
+                <w:b/>
+                <w:sz w:val="28"/>
+                <w:szCs w:val="26"/>
+              </w:rPr>
+              <w:t xml:space="preserve">         </w:t>
+            </w:r>
+            <w:r>
+              <w:rPr>
+                <w:rFonts w:ascii="Calibri" w:hAnsi="Calibri"/>
+                <w:sz w:val="24"/>
+                <w:szCs w:val="24"/>
+              </w:rPr>
+              <w:t xml:space="preserve"> </w:t>
+            </w:r>
+            <w:proofErr w:type="gramEnd"/>
+            <w:r>
+              <w:rPr>
+                <w:rFonts w:ascii="Calibri" w:hAnsi="Calibri"/>
+                <w:sz w:val="24"/>
+                <w:szCs w:val="24"/>
+              </w:rPr>
+              <w:t>Firma ……………………………………………………………</w:t>
+            </w:r>
+          </w:p>
+        </w:tc>
+      </w:tr>
+    </w:tbl>
     <w:p>
       <w:r>
         <w:rPr>
@@ -1948,6 +2327,8 @@
         </w:rPr>
         <w:t>Ammesso/a regolarmente</w:t>
       </w:r>
+      <w:bookmarkStart w:id="0" w:name="_GoBack"/>
+      <w:bookmarkEnd w:id="0"/>
     </w:p>
     <w:p>
       <w:pPr>
@@ -1973,7 +2354,8 @@
     </w:p>
     <w:p>
       <w:pPr>
-        <w:ind w:left="6379"/>
+        <w:ind w:right="284"/>
+        <w:jc w:val="right"/>
         <w:rPr>
           <w:rFonts w:ascii="Calibri" w:hAnsi="Calibri"/>
           <w:sz w:val="24"/>
@@ -2002,7 +2384,33 @@
           <w:sz w:val="24"/>
           <w:szCs w:val="24"/>
         </w:rPr>
-        <w:t xml:space="preserve"> ………………………………......</w:t>
+        <w:t xml:space="preserve"> </w:t>
+      </w:r>
+      <w:r>
+        <w:rPr>
+          <w:rFonts w:ascii="Calibri" w:hAnsi="Calibri"/>
+          <w:sz w:val="24"/>
+          <w:szCs w:val="24"/>
+        </w:rPr>
+        <w:t>……………</w:t>
+      </w:r>
+      <w:proofErr w:type="gramStart"/>
+      <w:r>
+        <w:rPr>
+          <w:rFonts w:ascii="Calibri" w:hAnsi="Calibri"/>
+          <w:sz w:val="24"/>
+          <w:szCs w:val="24"/>
+        </w:rPr>
+        <w:t>..</w:t>
+      </w:r>
+      <w:proofErr w:type="gramEnd"/>
+      <w:r>
+        <w:rPr>
+          <w:rFonts w:ascii="Calibri" w:hAnsi="Calibri"/>
+          <w:sz w:val="24"/>
+          <w:szCs w:val="24"/>
+        </w:rPr>
+        <w:t>………………………………...</w:t>
       </w:r>
     </w:p>
     <w:sectPr>
@@ -2666,6 +3074,29 @@
       <w:ind w:left="708"/>
     </w:pPr>
   </w:style>
+  <w:style w:type="table" w:styleId="Grigliatabella">
+    <w:name w:val="Table Grid"/>
+    <w:basedOn w:val="Tabellanormale"/>
+    <w:uiPriority w:val="59"/>
+    <w:rsid w:val="00D85759"/>
+    <w:tblPr>
+      <w:tblInd w:w="0" w:type="dxa"/>
+      <w:tblBorders>
+        <w:top w:val="single" w:sz="4" w:space="0" w:color="auto"/>
+        <w:left w:val="single" w:sz="4" w:space="0" w:color="auto"/>
+        <w:bottom w:val="single" w:sz="4" w:space="0" w:color="auto"/>
+        <w:right w:val="single" w:sz="4" w:space="0" w:color="auto"/>
+        <w:insideH w:val="single" w:sz="4" w:space="0" w:color="auto"/>
+        <w:insideV w:val="single" w:sz="4" w:space="0" w:color="auto"/>
+      </w:tblBorders>
+      <w:tblCellMar>
+        <w:top w:w="0" w:type="dxa"/>
+        <w:left w:w="108" w:type="dxa"/>
+        <w:bottom w:w="0" w:type="dxa"/>
+        <w:right w:w="108" w:type="dxa"/>
+      </w:tblCellMar>
+    </w:tblPr>
+  </w:style>
 </w:styles>
 </file>
 
@@ -2935,6 +3366,29 @@
     <w:pPr>
       <w:ind w:left="708"/>
     </w:pPr>
+  </w:style>
+  <w:style w:type="table" w:styleId="Grigliatabella">
+    <w:name w:val="Table Grid"/>
+    <w:basedOn w:val="Tabellanormale"/>
+    <w:uiPriority w:val="59"/>
+    <w:rsid w:val="00D85759"/>
+    <w:tblPr>
+      <w:tblInd w:w="0" w:type="dxa"/>
+      <w:tblBorders>
+        <w:top w:val="single" w:sz="4" w:space="0" w:color="auto"/>
+        <w:left w:val="single" w:sz="4" w:space="0" w:color="auto"/>
+        <w:bottom w:val="single" w:sz="4" w:space="0" w:color="auto"/>
+        <w:right w:val="single" w:sz="4" w:space="0" w:color="auto"/>
+        <w:insideH w:val="single" w:sz="4" w:space="0" w:color="auto"/>
+        <w:insideV w:val="single" w:sz="4" w:space="0" w:color="auto"/>
+      </w:tblBorders>
+      <w:tblCellMar>
+        <w:top w:w="0" w:type="dxa"/>
+        <w:left w:w="108" w:type="dxa"/>
+        <w:bottom w:w="0" w:type="dxa"/>
+        <w:right w:w="108" w:type="dxa"/>
+      </w:tblCellMar>
+    </w:tblPr>
   </w:style>
 </w:styles>
 </file>
@@ -3229,7 +3683,7 @@
 </file>
 
 <file path=customXml/itemProps1.xml><?xml version="1.0" encoding="utf-8"?>
-<ds:datastoreItem xmlns:ds="http://schemas.openxmlformats.org/officeDocument/2006/customXml" ds:itemID="{E474ACA5-5241-403E-9DEB-0B623E91967B}">
+<ds:datastoreItem xmlns:ds="http://schemas.openxmlformats.org/officeDocument/2006/customXml" ds:itemID="{45B150CB-589D-464A-935F-FAE28135C3C9}">
   <ds:schemaRefs>
     <ds:schemaRef ds:uri="http://schemas.openxmlformats.org/officeDocument/2006/bibliography"/>
   </ds:schemaRefs>

</xml_diff>